<commit_message>
updated business problem statement
</commit_message>
<xml_diff>
--- a/Home Credit Business Problem Statement.docx
+++ b/Home Credit Business Problem Statement.docx
@@ -28,23 +28,33 @@
         </w:rPr>
         <w:t xml:space="preserve"> Business Problem Statement</w:t>
       </w:r>
-      <w:r>
+    </w:p>
+    <w:p>
+      <w:pPr>
+        <w:spacing w:after="0"/>
+        <w:jc w:val="center"/>
         <w:rPr>
           <w:rFonts w:ascii="Times New Roman" w:hAnsi="Times New Roman" w:cs="Times New Roman"/>
           <w:b/>
           <w:bCs/>
         </w:rPr>
-        <w:t xml:space="preserve"> (TEST)</w:t>
-      </w:r>
+      </w:pPr>
     </w:p>
     <w:p>
       <w:pPr>
         <w:spacing w:after="0"/>
-        <w:jc w:val="center"/>
-        <w:rPr>
-          <w:rFonts w:ascii="Times New Roman" w:hAnsi="Times New Roman" w:cs="Times New Roman"/>
-        </w:rPr>
-      </w:pPr>
+        <w:rPr>
+          <w:rFonts w:ascii="Times New Roman" w:hAnsi="Times New Roman" w:cs="Times New Roman"/>
+        </w:rPr>
+      </w:pPr>
+      <w:r>
+        <w:rPr>
+          <w:rFonts w:ascii="Times New Roman" w:hAnsi="Times New Roman" w:cs="Times New Roman"/>
+          <w:b/>
+          <w:bCs/>
+        </w:rPr>
+        <w:t>Business Problem:</w:t>
+      </w:r>
     </w:p>
     <w:p>
       <w:pPr>
@@ -56,10 +66,56 @@
       <w:r>
         <w:rPr>
           <w:rFonts w:ascii="Times New Roman" w:hAnsi="Times New Roman" w:cs="Times New Roman"/>
+        </w:rPr>
+        <w:t>Many potential borrowers lack sufficient credit histories, making it difficult for Home Credit to accurately assess their creditworthiness.</w:t>
+      </w:r>
+      <w:r>
+        <w:rPr>
+          <w:rFonts w:ascii="Times New Roman" w:hAnsi="Times New Roman" w:cs="Times New Roman"/>
+        </w:rPr>
+        <w:t xml:space="preserve"> </w:t>
+      </w:r>
+      <w:r>
+        <w:rPr>
+          <w:rFonts w:ascii="Times New Roman" w:hAnsi="Times New Roman" w:cs="Times New Roman"/>
+        </w:rPr>
+        <w:t>This creates a challenge in extending loans to unbanked</w:t>
+      </w:r>
+      <w:r>
+        <w:rPr>
+          <w:rFonts w:ascii="Times New Roman" w:hAnsi="Times New Roman" w:cs="Times New Roman"/>
+        </w:rPr>
+        <w:t xml:space="preserve"> </w:t>
+      </w:r>
+      <w:r>
+        <w:rPr>
+          <w:rFonts w:ascii="Times New Roman" w:hAnsi="Times New Roman" w:cs="Times New Roman"/>
+        </w:rPr>
+        <w:t>individuals while managing default risk. To continue expanding financial inclusion responsibly, Home Credit must rely on alternative data to assess repayment risk for these applicants.</w:t>
+      </w:r>
+    </w:p>
+    <w:p>
+      <w:pPr>
+        <w:spacing w:after="0"/>
+        <w:rPr>
+          <w:rFonts w:ascii="Times New Roman" w:hAnsi="Times New Roman" w:cs="Times New Roman"/>
+        </w:rPr>
+      </w:pPr>
+    </w:p>
+    <w:p>
+      <w:pPr>
+        <w:spacing w:after="0"/>
+        <w:rPr>
+          <w:rFonts w:ascii="Times New Roman" w:hAnsi="Times New Roman" w:cs="Times New Roman"/>
+        </w:rPr>
+      </w:pPr>
+      <w:r>
+        <w:rPr>
+          <w:rFonts w:ascii="Times New Roman" w:hAnsi="Times New Roman" w:cs="Times New Roman"/>
           <w:b/>
           <w:bCs/>
         </w:rPr>
-        <w:t>Business Problem:</w:t>
+        <w:t>Analytics Approach:</w:t>
       </w:r>
     </w:p>
     <w:p>
@@ -73,63 +129,25 @@
         <w:rPr>
           <w:rFonts w:ascii="Times New Roman" w:hAnsi="Times New Roman" w:cs="Times New Roman"/>
         </w:rPr>
-        <w:t xml:space="preserve">Many individuals lack sufficient credit histories, making it difficult for them to obtain loans from trustworthy institutions. As a result, borrowers are often taken advantage of by untrustworthy lenders. </w:t>
-      </w:r>
-      <w:r>
-        <w:rPr>
-          <w:rFonts w:ascii="Times New Roman" w:hAnsi="Times New Roman" w:cs="Times New Roman"/>
-        </w:rPr>
-        <w:t xml:space="preserve">Home Credit must use alternative data to accurately assess repayment risk </w:t>
-      </w:r>
-      <w:r>
-        <w:rPr>
-          <w:rFonts w:ascii="Times New Roman" w:hAnsi="Times New Roman" w:cs="Times New Roman"/>
-        </w:rPr>
-        <w:t xml:space="preserve">for unbanked borrowers who lack a </w:t>
-      </w:r>
-      <w:r>
-        <w:rPr>
-          <w:rFonts w:ascii="Times New Roman" w:hAnsi="Times New Roman" w:cs="Times New Roman"/>
-        </w:rPr>
-        <w:t>sufficient credit history.</w:t>
-      </w:r>
-    </w:p>
-    <w:p>
-      <w:pPr>
-        <w:spacing w:after="0"/>
-        <w:rPr>
-          <w:rFonts w:ascii="Times New Roman" w:hAnsi="Times New Roman" w:cs="Times New Roman"/>
-        </w:rPr>
-      </w:pPr>
-    </w:p>
-    <w:p>
-      <w:pPr>
-        <w:spacing w:after="0"/>
-        <w:rPr>
-          <w:rFonts w:ascii="Times New Roman" w:hAnsi="Times New Roman" w:cs="Times New Roman"/>
-        </w:rPr>
-      </w:pPr>
-      <w:r>
-        <w:rPr>
-          <w:rFonts w:ascii="Times New Roman" w:hAnsi="Times New Roman" w:cs="Times New Roman"/>
-          <w:b/>
-          <w:bCs/>
-        </w:rPr>
-        <w:t>Analytics Approach:</w:t>
-      </w:r>
-    </w:p>
-    <w:p>
-      <w:pPr>
-        <w:spacing w:after="0"/>
-        <w:rPr>
-          <w:rFonts w:ascii="Times New Roman" w:hAnsi="Times New Roman" w:cs="Times New Roman"/>
-        </w:rPr>
-      </w:pPr>
-      <w:r>
-        <w:rPr>
-          <w:rFonts w:ascii="Times New Roman" w:hAnsi="Times New Roman" w:cs="Times New Roman"/>
-        </w:rPr>
-        <w:t>This project will use predictive analytics to improve loan repayment risk assessment:</w:t>
+        <w:t xml:space="preserve">This project </w:t>
+      </w:r>
+      <w:r>
+        <w:rPr>
+          <w:rFonts w:ascii="Times New Roman" w:hAnsi="Times New Roman" w:cs="Times New Roman"/>
+        </w:rPr>
+        <w:t xml:space="preserve">will </w:t>
+      </w:r>
+      <w:r>
+        <w:rPr>
+          <w:rFonts w:ascii="Times New Roman" w:hAnsi="Times New Roman" w:cs="Times New Roman"/>
+        </w:rPr>
+        <w:t xml:space="preserve">use predictive analytics to </w:t>
+      </w:r>
+      <w:r>
+        <w:rPr>
+          <w:rFonts w:ascii="Times New Roman" w:hAnsi="Times New Roman" w:cs="Times New Roman"/>
+        </w:rPr>
+        <w:t>support lending decisions:</w:t>
       </w:r>
     </w:p>
     <w:p>
@@ -148,7 +166,31 @@
         <w:rPr>
           <w:rFonts w:ascii="Times New Roman" w:hAnsi="Times New Roman" w:cs="Times New Roman"/>
         </w:rPr>
-        <w:t>A machine learning model will estimate the probability that a loan applicant will successfully repay a loan.</w:t>
+        <w:t xml:space="preserve">A machine learning model will estimate the probability </w:t>
+      </w:r>
+      <w:r>
+        <w:rPr>
+          <w:rFonts w:ascii="Times New Roman" w:hAnsi="Times New Roman" w:cs="Times New Roman"/>
+        </w:rPr>
+        <w:t>t</w:t>
+      </w:r>
+      <w:r>
+        <w:rPr>
+          <w:rFonts w:ascii="Times New Roman" w:hAnsi="Times New Roman" w:cs="Times New Roman"/>
+        </w:rPr>
+        <w:t xml:space="preserve">hat </w:t>
+      </w:r>
+      <w:r>
+        <w:rPr>
+          <w:rFonts w:ascii="Times New Roman" w:hAnsi="Times New Roman" w:cs="Times New Roman"/>
+        </w:rPr>
+        <w:t>each</w:t>
+      </w:r>
+      <w:r>
+        <w:rPr>
+          <w:rFonts w:ascii="Times New Roman" w:hAnsi="Times New Roman" w:cs="Times New Roman"/>
+        </w:rPr>
+        <w:t xml:space="preserve"> applicant will successfully repay a loan.</w:t>
       </w:r>
     </w:p>
     <w:p>
@@ -167,7 +209,13 @@
         <w:rPr>
           <w:rFonts w:ascii="Times New Roman" w:hAnsi="Times New Roman" w:cs="Times New Roman"/>
         </w:rPr>
-        <w:t>The model will leverage alternative data sources, including customer application information, telecommunications data, and transactional histories.</w:t>
+        <w:t>The model will leverage alternative data sources, including customer application information and telecommunications data.</w:t>
+      </w:r>
+      <w:r>
+        <w:rPr>
+          <w:rFonts w:ascii="Times New Roman" w:hAnsi="Times New Roman" w:cs="Times New Roman"/>
+        </w:rPr>
+        <w:t xml:space="preserve"> </w:t>
       </w:r>
     </w:p>
     <w:p>
@@ -191,6 +239,7 @@
     </w:p>
     <w:p>
       <w:pPr>
+        <w:pStyle w:val="ListParagraph"/>
         <w:spacing w:after="0"/>
         <w:rPr>
           <w:rFonts w:ascii="Times New Roman" w:hAnsi="Times New Roman" w:cs="Times New Roman"/>
@@ -252,7 +301,37 @@
         <w:rPr>
           <w:rFonts w:ascii="Times New Roman" w:hAnsi="Times New Roman" w:cs="Times New Roman"/>
         </w:rPr>
-        <w:t>Predicting which customers are likely to answer a phone conversation allows AdviseInvest to assign calls more efficiently, ensuring that sales representatives spend more of their time actively engaging with customers.</w:t>
+        <w:t>Predicting which applicants are likely to successfully repay their loans allows Home Credit to</w:t>
+      </w:r>
+      <w:r>
+        <w:rPr>
+          <w:rFonts w:ascii="Times New Roman" w:hAnsi="Times New Roman" w:cs="Times New Roman"/>
+        </w:rPr>
+        <w:t xml:space="preserve"> e</w:t>
+      </w:r>
+      <w:r>
+        <w:rPr>
+          <w:rFonts w:ascii="Times New Roman" w:hAnsi="Times New Roman" w:cs="Times New Roman"/>
+        </w:rPr>
+        <w:t>xtend</w:t>
+      </w:r>
+      <w:r>
+        <w:rPr>
+          <w:rFonts w:ascii="Times New Roman" w:hAnsi="Times New Roman" w:cs="Times New Roman"/>
+        </w:rPr>
+        <w:t xml:space="preserve"> </w:t>
+      </w:r>
+      <w:r>
+        <w:rPr>
+          <w:rFonts w:ascii="Times New Roman" w:hAnsi="Times New Roman" w:cs="Times New Roman"/>
+        </w:rPr>
+        <w:t>credit t</w:t>
+      </w:r>
+      <w:r>
+        <w:rPr>
+          <w:rFonts w:ascii="Times New Roman" w:hAnsi="Times New Roman" w:cs="Times New Roman"/>
+        </w:rPr>
+        <w:t>o qualified borrowers without traditional credit histories while managing default risk.</w:t>
       </w:r>
     </w:p>
     <w:p>
@@ -262,12 +341,6 @@
           <w:rFonts w:ascii="Times New Roman" w:hAnsi="Times New Roman" w:cs="Times New Roman"/>
         </w:rPr>
       </w:pPr>
-      <w:r>
-        <w:rPr>
-          <w:rFonts w:ascii="Times New Roman" w:hAnsi="Times New Roman" w:cs="Times New Roman"/>
-        </w:rPr>
-        <w:t> </w:t>
-      </w:r>
     </w:p>
     <w:p>
       <w:pPr>
@@ -296,7 +369,25 @@
         <w:rPr>
           <w:rFonts w:ascii="Times New Roman" w:hAnsi="Times New Roman" w:cs="Times New Roman"/>
         </w:rPr>
-        <w:t>This project will be considered successful if the average time that sales representatives actively spend on calls with customers increases, compared to current averages, thereby reducing underutilization and improving overall staff productivity.</w:t>
+        <w:t xml:space="preserve">This project will be considered successful if Home Credit is able to broaden financial inclusion to borrowers </w:t>
+      </w:r>
+      <w:r>
+        <w:rPr>
+          <w:rFonts w:ascii="Times New Roman" w:hAnsi="Times New Roman" w:cs="Times New Roman"/>
+        </w:rPr>
+        <w:t>with insufficient or non-existent credit histories</w:t>
+      </w:r>
+      <w:r>
+        <w:rPr>
+          <w:rFonts w:ascii="Times New Roman" w:hAnsi="Times New Roman" w:cs="Times New Roman"/>
+        </w:rPr>
+        <w:t xml:space="preserve"> while managing default risk, thereby </w:t>
+      </w:r>
+      <w:r>
+        <w:rPr>
+          <w:rFonts w:ascii="Times New Roman" w:hAnsi="Times New Roman" w:cs="Times New Roman"/>
+        </w:rPr>
+        <w:t>enabling better lending decisions.</w:t>
       </w:r>
     </w:p>
     <w:p>
@@ -306,12 +397,6 @@
           <w:rFonts w:ascii="Times New Roman" w:hAnsi="Times New Roman" w:cs="Times New Roman"/>
         </w:rPr>
       </w:pPr>
-      <w:r>
-        <w:rPr>
-          <w:rFonts w:ascii="Times New Roman" w:hAnsi="Times New Roman" w:cs="Times New Roman"/>
-        </w:rPr>
-        <w:t> </w:t>
-      </w:r>
     </w:p>
     <w:p>
       <w:pPr>
@@ -340,35 +425,67 @@
         <w:rPr>
           <w:rFonts w:ascii="Times New Roman" w:hAnsi="Times New Roman" w:cs="Times New Roman"/>
         </w:rPr>
-        <w:t xml:space="preserve">The </w:t>
-      </w:r>
-      <w:proofErr w:type="gramStart"/>
-      <w:r>
-        <w:rPr>
-          <w:rFonts w:ascii="Times New Roman" w:hAnsi="Times New Roman" w:cs="Times New Roman"/>
-        </w:rPr>
-        <w:t>deliverable</w:t>
-      </w:r>
-      <w:proofErr w:type="gramEnd"/>
-      <w:r>
-        <w:rPr>
-          <w:rFonts w:ascii="Times New Roman" w:hAnsi="Times New Roman" w:cs="Times New Roman"/>
-        </w:rPr>
-        <w:t xml:space="preserve"> for this project is a predictive model and associated dashboard, which will estimate the probability of a customer answering a sales call. Sales management will use these probabilities to make staffing and scheduling allocation decisions for each hour-long time </w:t>
-      </w:r>
-      <w:proofErr w:type="gramStart"/>
-      <w:r>
-        <w:rPr>
-          <w:rFonts w:ascii="Times New Roman" w:hAnsi="Times New Roman" w:cs="Times New Roman"/>
-        </w:rPr>
-        <w:t>window</w:t>
-      </w:r>
-      <w:proofErr w:type="gramEnd"/>
-      <w:r>
-        <w:rPr>
-          <w:rFonts w:ascii="Times New Roman" w:hAnsi="Times New Roman" w:cs="Times New Roman"/>
-        </w:rPr>
-        <w:t>. This project focuses solely on prediction; analysis of why customers do not answer sales calls is out of scope.</w:t>
+        <w:t xml:space="preserve">The deliverable is a predictive tool that estimates repayment probabilities for loan applicants. </w:t>
+      </w:r>
+      <w:r>
+        <w:rPr>
+          <w:rFonts w:ascii="Times New Roman" w:hAnsi="Times New Roman" w:cs="Times New Roman"/>
+        </w:rPr>
+        <w:t xml:space="preserve">Home Credit will use these probabilities to make informed lending decisions, </w:t>
+      </w:r>
+      <w:r>
+        <w:rPr>
+          <w:rFonts w:ascii="Times New Roman" w:hAnsi="Times New Roman" w:cs="Times New Roman"/>
+        </w:rPr>
+        <w:t>allowing the</w:t>
+      </w:r>
+      <w:r>
+        <w:rPr>
+          <w:rFonts w:ascii="Times New Roman" w:hAnsi="Times New Roman" w:cs="Times New Roman"/>
+        </w:rPr>
+        <w:t xml:space="preserve"> company t</w:t>
+      </w:r>
+      <w:r>
+        <w:rPr>
+          <w:rFonts w:ascii="Times New Roman" w:hAnsi="Times New Roman" w:cs="Times New Roman"/>
+        </w:rPr>
+        <w:t xml:space="preserve">o </w:t>
+      </w:r>
+      <w:r>
+        <w:rPr>
+          <w:rFonts w:ascii="Times New Roman" w:hAnsi="Times New Roman" w:cs="Times New Roman"/>
+        </w:rPr>
+        <w:t xml:space="preserve">responsibly expand </w:t>
+      </w:r>
+      <w:r>
+        <w:rPr>
+          <w:rFonts w:ascii="Times New Roman" w:hAnsi="Times New Roman" w:cs="Times New Roman"/>
+        </w:rPr>
+        <w:t>a</w:t>
+      </w:r>
+      <w:r>
+        <w:rPr>
+          <w:rFonts w:ascii="Times New Roman" w:hAnsi="Times New Roman" w:cs="Times New Roman"/>
+        </w:rPr>
+        <w:t xml:space="preserve">ccess to </w:t>
+      </w:r>
+      <w:r>
+        <w:rPr>
+          <w:rFonts w:ascii="Times New Roman" w:hAnsi="Times New Roman" w:cs="Times New Roman"/>
+        </w:rPr>
+        <w:t>credit</w:t>
+      </w:r>
+      <w:r>
+        <w:rPr>
+          <w:rFonts w:ascii="Times New Roman" w:hAnsi="Times New Roman" w:cs="Times New Roman"/>
+        </w:rPr>
+        <w:t xml:space="preserve">. </w:t>
+      </w:r>
+      <w:r>
+        <w:rPr>
+          <w:rFonts w:ascii="Times New Roman" w:hAnsi="Times New Roman" w:cs="Times New Roman"/>
+        </w:rPr>
+        <w:t>This project focuses on using predictive insights to improve business outcomes; detailed analysis of why applicants may default is out of scope.</w:t>
       </w:r>
     </w:p>
     <w:p>
@@ -416,7 +533,13 @@
         <w:rPr>
           <w:rFonts w:ascii="Times New Roman" w:hAnsi="Times New Roman" w:cs="Times New Roman"/>
         </w:rPr>
-        <w:t>The analytics team at AdviseInvest will lead the project.</w:t>
+        <w:t>The project work will be carried out by the student analytics team</w:t>
+      </w:r>
+      <w:r>
+        <w:rPr>
+          <w:rFonts w:ascii="Times New Roman" w:hAnsi="Times New Roman" w:cs="Times New Roman"/>
+        </w:rPr>
+        <w:t>.</w:t>
       </w:r>
     </w:p>
     <w:p>
@@ -434,7 +557,43 @@
         <w:rPr>
           <w:rFonts w:ascii="Times New Roman" w:hAnsi="Times New Roman" w:cs="Times New Roman"/>
         </w:rPr>
-        <w:t>An initial predictive model and dashboard will be ready for review within 3 months.</w:t>
+        <w:t xml:space="preserve">An initial predictive </w:t>
+      </w:r>
+      <w:r>
+        <w:rPr>
+          <w:rFonts w:ascii="Times New Roman" w:hAnsi="Times New Roman" w:cs="Times New Roman"/>
+        </w:rPr>
+        <w:t xml:space="preserve">application </w:t>
+      </w:r>
+      <w:r>
+        <w:rPr>
+          <w:rFonts w:ascii="Times New Roman" w:hAnsi="Times New Roman" w:cs="Times New Roman"/>
+        </w:rPr>
+        <w:t>will be ready for review</w:t>
+      </w:r>
+      <w:r>
+        <w:rPr>
+          <w:rFonts w:ascii="Times New Roman" w:hAnsi="Times New Roman" w:cs="Times New Roman"/>
+        </w:rPr>
+        <w:t xml:space="preserve"> </w:t>
+      </w:r>
+      <w:r>
+        <w:rPr>
+          <w:rFonts w:ascii="Times New Roman" w:hAnsi="Times New Roman" w:cs="Times New Roman"/>
+        </w:rPr>
+        <w:t xml:space="preserve">within </w:t>
+      </w:r>
+      <w:r>
+        <w:rPr>
+          <w:rFonts w:ascii="Times New Roman" w:hAnsi="Times New Roman" w:cs="Times New Roman"/>
+        </w:rPr>
+        <w:t>six weeks</w:t>
+      </w:r>
+      <w:r>
+        <w:rPr>
+          <w:rFonts w:ascii="Times New Roman" w:hAnsi="Times New Roman" w:cs="Times New Roman"/>
+        </w:rPr>
+        <w:t>.</w:t>
       </w:r>
     </w:p>
     <w:p>
@@ -452,8 +611,33 @@
         <w:rPr>
           <w:rFonts w:ascii="Times New Roman" w:hAnsi="Times New Roman" w:cs="Times New Roman"/>
         </w:rPr>
-        <w:lastRenderedPageBreak/>
-        <w:t>Final deliverables will be completed within six months, in line with the request of the Director of Sales</w:t>
+        <w:t xml:space="preserve">Final </w:t>
+      </w:r>
+      <w:proofErr w:type="gramStart"/>
+      <w:r>
+        <w:rPr>
+          <w:rFonts w:ascii="Times New Roman" w:hAnsi="Times New Roman" w:cs="Times New Roman"/>
+        </w:rPr>
+        <w:t>deliverables</w:t>
+      </w:r>
+      <w:proofErr w:type="gramEnd"/>
+      <w:r>
+        <w:rPr>
+          <w:rFonts w:ascii="Times New Roman" w:hAnsi="Times New Roman" w:cs="Times New Roman"/>
+        </w:rPr>
+        <w:t xml:space="preserve">, including actionable recommendations for lending decisions, will be completed within </w:t>
+      </w:r>
+      <w:r>
+        <w:rPr>
+          <w:rFonts w:ascii="Times New Roman" w:hAnsi="Times New Roman" w:cs="Times New Roman"/>
+        </w:rPr>
+        <w:t>three</w:t>
+      </w:r>
+      <w:r>
+        <w:rPr>
+          <w:rFonts w:ascii="Times New Roman" w:hAnsi="Times New Roman" w:cs="Times New Roman"/>
+        </w:rPr>
+        <w:t xml:space="preserve"> months</w:t>
       </w:r>
       <w:r>
         <w:rPr>
@@ -462,210 +646,6 @@
         <w:t>.</w:t>
       </w:r>
     </w:p>
-    <w:p>
-      <w:pPr>
-        <w:spacing w:after="0"/>
-        <w:rPr>
-          <w:rFonts w:ascii="Times New Roman" w:hAnsi="Times New Roman" w:cs="Times New Roman"/>
-        </w:rPr>
-      </w:pPr>
-    </w:p>
-    <w:p>
-      <w:pPr>
-        <w:rPr>
-          <w:rFonts w:ascii="Times New Roman" w:hAnsi="Times New Roman" w:cs="Times New Roman"/>
-          <w:b/>
-          <w:bCs/>
-        </w:rPr>
-      </w:pPr>
-      <w:r>
-        <w:rPr>
-          <w:rFonts w:ascii="Times New Roman" w:hAnsi="Times New Roman" w:cs="Times New Roman"/>
-          <w:b/>
-          <w:bCs/>
-        </w:rPr>
-        <w:br w:type="page"/>
-      </w:r>
-    </w:p>
-    <w:p>
-      <w:pPr>
-        <w:spacing w:after="0"/>
-        <w:rPr>
-          <w:rFonts w:ascii="Times New Roman" w:hAnsi="Times New Roman" w:cs="Times New Roman"/>
-        </w:rPr>
-      </w:pPr>
-      <w:r>
-        <w:rPr>
-          <w:rFonts w:ascii="Times New Roman" w:hAnsi="Times New Roman" w:cs="Times New Roman"/>
-          <w:b/>
-          <w:bCs/>
-        </w:rPr>
-        <w:lastRenderedPageBreak/>
-        <w:t>Benefit of a Solution</w:t>
-      </w:r>
-      <w:r>
-        <w:rPr>
-          <w:rFonts w:ascii="Times New Roman" w:hAnsi="Times New Roman" w:cs="Times New Roman"/>
-        </w:rPr>
-        <w:br/>
-        <w:t>Improving the accuracy of repayment predictions allows Home Credit to expand financial inclusion by approving creditworthy applicants who lack formal credit histories, while simultaneously managing default risk.</w:t>
-      </w:r>
-    </w:p>
-    <w:p>
-      <w:pPr>
-        <w:spacing w:after="0"/>
-        <w:rPr>
-          <w:rFonts w:ascii="Times New Roman" w:hAnsi="Times New Roman" w:cs="Times New Roman"/>
-          <w:b/>
-          <w:bCs/>
-        </w:rPr>
-      </w:pPr>
-    </w:p>
-    <w:p>
-      <w:pPr>
-        <w:spacing w:after="0"/>
-        <w:rPr>
-          <w:rFonts w:ascii="Times New Roman" w:hAnsi="Times New Roman" w:cs="Times New Roman"/>
-        </w:rPr>
-      </w:pPr>
-      <w:r>
-        <w:rPr>
-          <w:rFonts w:ascii="Times New Roman" w:hAnsi="Times New Roman" w:cs="Times New Roman"/>
-          <w:b/>
-          <w:bCs/>
-        </w:rPr>
-        <w:t>Success Metrics</w:t>
-      </w:r>
-      <w:r>
-        <w:rPr>
-          <w:rFonts w:ascii="Times New Roman" w:hAnsi="Times New Roman" w:cs="Times New Roman"/>
-        </w:rPr>
-        <w:br/>
-        <w:t>The project will be considered successful if repayment prediction accuracy improves relative to existing models, resulting in lower default rates for approved loans and fewer rejections of applicants who are ultimately capable of repayment.</w:t>
-      </w:r>
-    </w:p>
-    <w:p>
-      <w:pPr>
-        <w:spacing w:after="0"/>
-        <w:rPr>
-          <w:rFonts w:ascii="Times New Roman" w:hAnsi="Times New Roman" w:cs="Times New Roman"/>
-          <w:b/>
-          <w:bCs/>
-        </w:rPr>
-      </w:pPr>
-    </w:p>
-    <w:p>
-      <w:pPr>
-        <w:spacing w:after="0"/>
-        <w:rPr>
-          <w:rFonts w:ascii="Times New Roman" w:hAnsi="Times New Roman" w:cs="Times New Roman"/>
-        </w:rPr>
-      </w:pPr>
-      <w:r>
-        <w:rPr>
-          <w:rFonts w:ascii="Times New Roman" w:hAnsi="Times New Roman" w:cs="Times New Roman"/>
-          <w:b/>
-          <w:bCs/>
-        </w:rPr>
-        <w:t>Scope</w:t>
-      </w:r>
-      <w:r>
-        <w:rPr>
-          <w:rFonts w:ascii="Times New Roman" w:hAnsi="Times New Roman" w:cs="Times New Roman"/>
-        </w:rPr>
-        <w:br/>
-        <w:t>The deliverables for this project include a predictive model that estimates the probability of loan repayment using alternative and traditional data sources. The model will be used to support loan approval and loan structuring decisions. This project focuses on prediction performance and does not include changes to collection strategies or customer outreach processes.</w:t>
-      </w:r>
-    </w:p>
-    <w:p>
-      <w:pPr>
-        <w:spacing w:after="0"/>
-        <w:rPr>
-          <w:rFonts w:ascii="Times New Roman" w:hAnsi="Times New Roman" w:cs="Times New Roman"/>
-          <w:b/>
-          <w:bCs/>
-        </w:rPr>
-      </w:pPr>
-    </w:p>
-    <w:p>
-      <w:pPr>
-        <w:spacing w:after="0"/>
-        <w:rPr>
-          <w:rFonts w:ascii="Times New Roman" w:hAnsi="Times New Roman" w:cs="Times New Roman"/>
-        </w:rPr>
-      </w:pPr>
-      <w:r>
-        <w:rPr>
-          <w:rFonts w:ascii="Times New Roman" w:hAnsi="Times New Roman" w:cs="Times New Roman"/>
-          <w:b/>
-          <w:bCs/>
-        </w:rPr>
-        <w:t>Project Details</w:t>
-      </w:r>
-    </w:p>
-    <w:p>
-      <w:pPr>
-        <w:numPr>
-          <w:ilvl w:val="0"/>
-          <w:numId w:val="4"/>
-        </w:numPr>
-        <w:spacing w:after="0"/>
-        <w:rPr>
-          <w:rFonts w:ascii="Times New Roman" w:hAnsi="Times New Roman" w:cs="Times New Roman"/>
-        </w:rPr>
-      </w:pPr>
-      <w:r>
-        <w:rPr>
-          <w:rFonts w:ascii="Times New Roman" w:hAnsi="Times New Roman" w:cs="Times New Roman"/>
-        </w:rPr>
-        <w:t>The analytics team will lead model development and evaluation.</w:t>
-      </w:r>
-    </w:p>
-    <w:p>
-      <w:pPr>
-        <w:numPr>
-          <w:ilvl w:val="0"/>
-          <w:numId w:val="4"/>
-        </w:numPr>
-        <w:spacing w:after="0"/>
-        <w:rPr>
-          <w:rFonts w:ascii="Times New Roman" w:hAnsi="Times New Roman" w:cs="Times New Roman"/>
-        </w:rPr>
-      </w:pPr>
-      <w:r>
-        <w:rPr>
-          <w:rFonts w:ascii="Times New Roman" w:hAnsi="Times New Roman" w:cs="Times New Roman"/>
-        </w:rPr>
-        <w:t>Model performance will be benchmarked against existing statistical and machine learning approaches.</w:t>
-      </w:r>
-    </w:p>
-    <w:p>
-      <w:pPr>
-        <w:numPr>
-          <w:ilvl w:val="0"/>
-          <w:numId w:val="4"/>
-        </w:numPr>
-        <w:spacing w:after="0"/>
-        <w:rPr>
-          <w:rFonts w:ascii="Times New Roman" w:hAnsi="Times New Roman" w:cs="Times New Roman"/>
-        </w:rPr>
-      </w:pPr>
-      <w:r>
-        <w:rPr>
-          <w:rFonts w:ascii="Times New Roman" w:hAnsi="Times New Roman" w:cs="Times New Roman"/>
-        </w:rPr>
-        <w:t>Final deliverables will include a trained model and documentation of performance improvements.</w:t>
-      </w:r>
-    </w:p>
-    <w:p>
-      <w:pPr>
-        <w:spacing w:after="0"/>
-        <w:rPr>
-          <w:rFonts w:ascii="Times New Roman" w:hAnsi="Times New Roman" w:cs="Times New Roman"/>
-        </w:rPr>
-      </w:pPr>
-    </w:p>
-    <w:p/>
     <w:sectPr>
       <w:pgSz w:w="12240" w:h="15840"/>
       <w:pgMar w:top="1440" w:right="1440" w:bottom="1440" w:left="1440" w:header="720" w:footer="720" w:gutter="0"/>
@@ -2008,7 +1988,6 @@
   <w:style w:type="character" w:default="1" w:styleId="DefaultParagraphFont">
     <w:name w:val="Default Paragraph Font"/>
     <w:uiPriority w:val="1"/>
-    <w:semiHidden/>
     <w:unhideWhenUsed/>
   </w:style>
   <w:style w:type="table" w:default="1" w:styleId="TableNormal">

</xml_diff>